<commit_message>
forgot to change dates
</commit_message>
<xml_diff>
--- a/Justin Meyer, Resume 2022 2pg.docx
+++ b/Justin Meyer, Resume 2022 2pg.docx
@@ -343,19 +343,37 @@
         <w:rPr>
           <w:rStyle w:val="SubtleEmphasis"/>
         </w:rPr>
-        <w:t xml:space="preserve">Jan 2021 </w:t>
+        <w:t>Aug 21</w:t>
       </w:r>
       <w:r>
         <w:rPr>
           <w:rStyle w:val="SubtleEmphasis"/>
         </w:rPr>
+        <w:t xml:space="preserve"> </w:t>
+      </w:r>
+      <w:r>
+        <w:rPr>
+          <w:rStyle w:val="SubtleEmphasis"/>
+        </w:rPr>
         <w:t>–</w:t>
       </w:r>
       <w:r>
         <w:rPr>
           <w:rStyle w:val="SubtleEmphasis"/>
         </w:rPr>
-        <w:t xml:space="preserve"> Aug 21, Staff Site Reliability Engineer</w:t>
+        <w:t xml:space="preserve"> </w:t>
+      </w:r>
+      <w:r>
+        <w:rPr>
+          <w:rStyle w:val="SubtleEmphasis"/>
+        </w:rPr>
+        <w:t>current</w:t>
+      </w:r>
+      <w:r>
+        <w:rPr>
+          <w:rStyle w:val="SubtleEmphasis"/>
+        </w:rPr>
+        <w:t>, Staff Site Reliability Engineer</w:t>
       </w:r>
     </w:p>
     <w:p>

</xml_diff>